<commit_message>
Added subcases to the file
</commit_message>
<xml_diff>
--- a/Phase 1/Sprint1/Ricardo Pereira 57912/Use_Case_Descriptions.docx
+++ b/Phase 1/Sprint1/Ricardo Pereira 57912/Use_Case_Descriptions.docx
@@ -143,27 +143,7 @@
           <w:sz w:val="24"/>
           <w:szCs w:val="24"/>
         </w:rPr>
-        <w:t xml:space="preserve"> Refferences related tasks that the Writer is able to do. </w:t>
-      </w:r>
-      <w:r>
-        <w:rPr>
-          <w:rFonts w:ascii="Liberation Serif" w:hAnsi="Liberation Serif"/>
-          <w:b w:val="false"/>
-          <w:bCs w:val="false"/>
-          <w:sz w:val="24"/>
-          <w:szCs w:val="24"/>
-        </w:rPr>
-        <w:t>The Writer is able to collect entries automatically or manually(</w:t>
-      </w:r>
-      <w:r>
-        <w:rPr>
-          <w:rFonts w:ascii="Liberation Serif" w:hAnsi="Liberation Serif"/>
-          <w:b w:val="false"/>
-          <w:bCs w:val="false"/>
-          <w:sz w:val="24"/>
-          <w:szCs w:val="24"/>
-        </w:rPr>
-        <w:t>using an ID or using the default types).</w:t>
+        <w:t xml:space="preserve"> Refferences related tasks that the Writer is able to do. The Writer is able to collect entries automatically or manually(using an ID or using the default types).</w:t>
       </w:r>
     </w:p>
     <w:p>
@@ -284,13 +264,868 @@
         </w:rPr>
       </w:pPr>
       <w:r>
-        <w:rPr>
-          <w:rFonts w:ascii="Liberation Serif" w:hAnsi="Liberation Serif"/>
-          <w:b/>
-          <w:bCs/>
-          <w:sz w:val="24"/>
-          <w:szCs w:val="24"/>
-        </w:rPr>
+        <w:rPr/>
+      </w:r>
+    </w:p>
+    <w:p>
+      <w:pPr>
+        <w:pStyle w:val="Normal"/>
+        <w:bidi w:val="0"/>
+        <w:jc w:val="left"/>
+        <w:rPr>
+          <w:b w:val="false"/>
+          <w:b w:val="false"/>
+          <w:bCs w:val="false"/>
+        </w:rPr>
+      </w:pPr>
+      <w:r>
+        <w:rPr/>
+      </w:r>
+    </w:p>
+    <w:p>
+      <w:pPr>
+        <w:pStyle w:val="Normal"/>
+        <w:bidi w:val="0"/>
+        <w:jc w:val="left"/>
+        <w:rPr>
+          <w:b w:val="false"/>
+          <w:b w:val="false"/>
+          <w:bCs w:val="false"/>
+        </w:rPr>
+      </w:pPr>
+      <w:r>
+        <w:rPr/>
+      </w:r>
+    </w:p>
+    <w:p>
+      <w:pPr>
+        <w:pStyle w:val="Normal"/>
+        <w:bidi w:val="0"/>
+        <w:jc w:val="center"/>
+        <w:rPr>
+          <w:b w:val="false"/>
+          <w:b w:val="false"/>
+          <w:bCs w:val="false"/>
+        </w:rPr>
+      </w:pPr>
+      <w:r>
+        <w:rPr>
+          <w:sz w:val="32"/>
+          <w:szCs w:val="32"/>
+        </w:rPr>
+        <w:t>Sub-use Cases Description</w:t>
+      </w:r>
+    </w:p>
+    <w:p>
+      <w:pPr>
+        <w:pStyle w:val="Normal"/>
+        <w:bidi w:val="0"/>
+        <w:jc w:val="center"/>
+        <w:rPr>
+          <w:b w:val="false"/>
+          <w:b w:val="false"/>
+          <w:bCs w:val="false"/>
+        </w:rPr>
+      </w:pPr>
+      <w:r>
+        <w:rPr/>
+      </w:r>
+    </w:p>
+    <w:p>
+      <w:pPr>
+        <w:pStyle w:val="Normal"/>
+        <w:bidi w:val="0"/>
+        <w:jc w:val="left"/>
+        <w:rPr/>
+      </w:pPr>
+      <w:r>
+        <w:rPr/>
+      </w:r>
+    </w:p>
+    <w:p>
+      <w:pPr>
+        <w:pStyle w:val="Normal"/>
+        <w:bidi w:val="0"/>
+        <w:jc w:val="left"/>
+        <w:rPr>
+          <w:b w:val="false"/>
+          <w:b w:val="false"/>
+          <w:bCs w:val="false"/>
+        </w:rPr>
+      </w:pPr>
+      <w:r>
+        <w:rPr/>
+      </w:r>
+    </w:p>
+    <w:p>
+      <w:pPr>
+        <w:pStyle w:val="Normal"/>
+        <w:bidi w:val="0"/>
+        <w:jc w:val="left"/>
+        <w:rPr/>
+      </w:pPr>
+      <w:r>
+        <w:rPr>
+          <w:b/>
+          <w:bCs/>
+        </w:rPr>
+        <w:t>Use Case Name:</w:t>
+      </w:r>
+      <w:r>
+        <w:rPr/>
+        <w:t xml:space="preserve"> </w:t>
+      </w:r>
+      <w:r>
+        <w:rPr/>
+        <w:t>Collect Entries</w:t>
+      </w:r>
+    </w:p>
+    <w:p>
+      <w:pPr>
+        <w:pStyle w:val="Normal"/>
+        <w:bidi w:val="0"/>
+        <w:jc w:val="left"/>
+        <w:rPr/>
+      </w:pPr>
+      <w:r>
+        <w:rPr/>
+      </w:r>
+    </w:p>
+    <w:p>
+      <w:pPr>
+        <w:pStyle w:val="Normal"/>
+        <w:bidi w:val="0"/>
+        <w:jc w:val="left"/>
+        <w:rPr/>
+      </w:pPr>
+      <w:r>
+        <w:rPr>
+          <w:b/>
+          <w:bCs/>
+        </w:rPr>
+        <w:t xml:space="preserve">ID: </w:t>
+      </w:r>
+      <w:r>
+        <w:rPr>
+          <w:b w:val="false"/>
+          <w:bCs w:val="false"/>
+        </w:rPr>
+        <w:t>B</w:t>
+      </w:r>
+      <w:r>
+        <w:rPr>
+          <w:b w:val="false"/>
+          <w:bCs w:val="false"/>
+        </w:rPr>
+        <w:t>3</w:t>
+      </w:r>
+      <w:r>
+        <w:rPr>
+          <w:b w:val="false"/>
+          <w:bCs w:val="false"/>
+        </w:rPr>
+        <w:t>.</w:t>
+      </w:r>
+      <w:r>
+        <w:rPr>
+          <w:b w:val="false"/>
+          <w:bCs w:val="false"/>
+        </w:rPr>
+        <w:t>a</w:t>
+      </w:r>
+    </w:p>
+    <w:p>
+      <w:pPr>
+        <w:pStyle w:val="Normal"/>
+        <w:bidi w:val="0"/>
+        <w:jc w:val="left"/>
+        <w:rPr/>
+      </w:pPr>
+      <w:r>
+        <w:rPr/>
+      </w:r>
+    </w:p>
+    <w:p>
+      <w:pPr>
+        <w:pStyle w:val="Normal"/>
+        <w:bidi w:val="0"/>
+        <w:jc w:val="left"/>
+        <w:rPr/>
+      </w:pPr>
+      <w:r>
+        <w:rPr>
+          <w:b/>
+          <w:bCs/>
+        </w:rPr>
+        <w:t>Description:</w:t>
+      </w:r>
+      <w:r>
+        <w:rPr/>
+        <w:t xml:space="preserve"> A writer </w:t>
+      </w:r>
+      <w:r>
+        <w:rPr/>
+        <w:t>collects entries, manually or automatically.</w:t>
+      </w:r>
+    </w:p>
+    <w:p>
+      <w:pPr>
+        <w:pStyle w:val="Normal"/>
+        <w:bidi w:val="0"/>
+        <w:jc w:val="left"/>
+        <w:rPr/>
+      </w:pPr>
+      <w:r>
+        <w:rPr/>
+      </w:r>
+    </w:p>
+    <w:p>
+      <w:pPr>
+        <w:pStyle w:val="Normal"/>
+        <w:bidi w:val="0"/>
+        <w:jc w:val="left"/>
+        <w:rPr/>
+      </w:pPr>
+      <w:r>
+        <w:rPr>
+          <w:b/>
+          <w:bCs/>
+        </w:rPr>
+        <w:t>Main Actors:</w:t>
+      </w:r>
+      <w:r>
+        <w:rPr/>
+        <w:t xml:space="preserve"> Writer.</w:t>
+      </w:r>
+    </w:p>
+    <w:p>
+      <w:pPr>
+        <w:pStyle w:val="Normal"/>
+        <w:bidi w:val="0"/>
+        <w:jc w:val="left"/>
+        <w:rPr/>
+      </w:pPr>
+      <w:r>
+        <w:rPr/>
+      </w:r>
+    </w:p>
+    <w:p>
+      <w:pPr>
+        <w:pStyle w:val="Normal"/>
+        <w:bidi w:val="0"/>
+        <w:jc w:val="left"/>
+        <w:rPr/>
+      </w:pPr>
+      <w:r>
+        <w:rPr>
+          <w:b/>
+          <w:bCs/>
+        </w:rPr>
+        <w:t xml:space="preserve">Secondary Actors: </w:t>
+      </w:r>
+      <w:r>
+        <w:rPr/>
+        <w:t>None.</w:t>
+      </w:r>
+    </w:p>
+    <w:p>
+      <w:pPr>
+        <w:pStyle w:val="Normal"/>
+        <w:bidi w:val="0"/>
+        <w:jc w:val="left"/>
+        <w:rPr/>
+      </w:pPr>
+      <w:r>
+        <w:rPr/>
+      </w:r>
+    </w:p>
+    <w:p>
+      <w:pPr>
+        <w:pStyle w:val="Normal"/>
+        <w:bidi w:val="0"/>
+        <w:jc w:val="left"/>
+        <w:rPr/>
+      </w:pPr>
+      <w:r>
+        <w:rPr/>
+      </w:r>
+    </w:p>
+    <w:p>
+      <w:pPr>
+        <w:pStyle w:val="Normal"/>
+        <w:bidi w:val="0"/>
+        <w:jc w:val="left"/>
+        <w:rPr/>
+      </w:pPr>
+      <w:r>
+        <w:rPr/>
+        <w:t>------------------------------------------------------------------------------------------------------------------------------</w:t>
+      </w:r>
+    </w:p>
+    <w:p>
+      <w:pPr>
+        <w:pStyle w:val="Normal"/>
+        <w:bidi w:val="0"/>
+        <w:jc w:val="left"/>
+        <w:rPr/>
+      </w:pPr>
+      <w:r>
+        <w:rPr/>
+      </w:r>
+    </w:p>
+    <w:p>
+      <w:pPr>
+        <w:pStyle w:val="Normal"/>
+        <w:bidi w:val="0"/>
+        <w:jc w:val="left"/>
+        <w:rPr/>
+      </w:pPr>
+      <w:r>
+        <w:rPr>
+          <w:b/>
+          <w:bCs/>
+        </w:rPr>
+        <w:t>Use Case Name:</w:t>
+      </w:r>
+      <w:r>
+        <w:rPr/>
+        <w:t xml:space="preserve"> </w:t>
+      </w:r>
+      <w:r>
+        <w:rPr/>
+        <w:t>Search Entries on Web.</w:t>
+      </w:r>
+    </w:p>
+    <w:p>
+      <w:pPr>
+        <w:pStyle w:val="Normal"/>
+        <w:bidi w:val="0"/>
+        <w:jc w:val="left"/>
+        <w:rPr/>
+      </w:pPr>
+      <w:r>
+        <w:rPr/>
+      </w:r>
+    </w:p>
+    <w:p>
+      <w:pPr>
+        <w:pStyle w:val="Normal"/>
+        <w:bidi w:val="0"/>
+        <w:jc w:val="left"/>
+        <w:rPr/>
+      </w:pPr>
+      <w:r>
+        <w:rPr>
+          <w:b/>
+          <w:bCs/>
+        </w:rPr>
+        <w:t xml:space="preserve">ID: </w:t>
+      </w:r>
+      <w:r>
+        <w:rPr>
+          <w:b w:val="false"/>
+          <w:bCs w:val="false"/>
+        </w:rPr>
+        <w:t>B3.b</w:t>
+      </w:r>
+    </w:p>
+    <w:p>
+      <w:pPr>
+        <w:pStyle w:val="Normal"/>
+        <w:bidi w:val="0"/>
+        <w:jc w:val="left"/>
+        <w:rPr/>
+      </w:pPr>
+      <w:r>
+        <w:rPr/>
+      </w:r>
+    </w:p>
+    <w:p>
+      <w:pPr>
+        <w:pStyle w:val="Normal"/>
+        <w:bidi w:val="0"/>
+        <w:jc w:val="left"/>
+        <w:rPr/>
+      </w:pPr>
+      <w:r>
+        <w:rPr>
+          <w:b/>
+          <w:bCs/>
+        </w:rPr>
+        <w:t>Description:</w:t>
+      </w:r>
+      <w:r>
+        <w:rPr/>
+        <w:t xml:space="preserve"> A writer </w:t>
+      </w:r>
+      <w:r>
+        <w:rPr/>
+        <w:t>searches entries on the web.</w:t>
+      </w:r>
+    </w:p>
+    <w:p>
+      <w:pPr>
+        <w:pStyle w:val="Normal"/>
+        <w:bidi w:val="0"/>
+        <w:jc w:val="left"/>
+        <w:rPr/>
+      </w:pPr>
+      <w:r>
+        <w:rPr/>
+      </w:r>
+    </w:p>
+    <w:p>
+      <w:pPr>
+        <w:pStyle w:val="Normal"/>
+        <w:bidi w:val="0"/>
+        <w:jc w:val="left"/>
+        <w:rPr/>
+      </w:pPr>
+      <w:r>
+        <w:rPr>
+          <w:b/>
+          <w:bCs/>
+        </w:rPr>
+        <w:t>Main Actors:</w:t>
+      </w:r>
+      <w:r>
+        <w:rPr/>
+        <w:t xml:space="preserve"> Writer</w:t>
+      </w:r>
+    </w:p>
+    <w:p>
+      <w:pPr>
+        <w:pStyle w:val="Normal"/>
+        <w:bidi w:val="0"/>
+        <w:jc w:val="left"/>
+        <w:rPr/>
+      </w:pPr>
+      <w:r>
+        <w:rPr/>
+      </w:r>
+    </w:p>
+    <w:p>
+      <w:pPr>
+        <w:pStyle w:val="Normal"/>
+        <w:bidi w:val="0"/>
+        <w:jc w:val="left"/>
+        <w:rPr/>
+      </w:pPr>
+      <w:r>
+        <w:rPr>
+          <w:b/>
+          <w:bCs/>
+        </w:rPr>
+        <w:t xml:space="preserve">Secondary Actors: </w:t>
+      </w:r>
+      <w:r>
+        <w:rPr>
+          <w:b w:val="false"/>
+          <w:bCs w:val="false"/>
+        </w:rPr>
+        <w:t>Web</w:t>
+      </w:r>
+    </w:p>
+    <w:p>
+      <w:pPr>
+        <w:pStyle w:val="Normal"/>
+        <w:bidi w:val="0"/>
+        <w:jc w:val="left"/>
+        <w:rPr/>
+      </w:pPr>
+      <w:r>
+        <w:rPr/>
+      </w:r>
+    </w:p>
+    <w:p>
+      <w:pPr>
+        <w:pStyle w:val="Normal"/>
+        <w:bidi w:val="0"/>
+        <w:jc w:val="left"/>
+        <w:rPr/>
+      </w:pPr>
+      <w:r>
+        <w:rPr/>
+      </w:r>
+    </w:p>
+    <w:p>
+      <w:pPr>
+        <w:pStyle w:val="Normal"/>
+        <w:bidi w:val="0"/>
+        <w:jc w:val="left"/>
+        <w:rPr/>
+      </w:pPr>
+      <w:r>
+        <w:rPr>
+          <w:b/>
+          <w:bCs/>
+        </w:rPr>
+        <w:t>Use Case Name:</w:t>
+      </w:r>
+      <w:r>
+        <w:rPr/>
+        <w:t xml:space="preserve"> </w:t>
+      </w:r>
+      <w:r>
+        <w:rPr/>
+        <w:t>Import Entries.</w:t>
+      </w:r>
+    </w:p>
+    <w:p>
+      <w:pPr>
+        <w:pStyle w:val="Normal"/>
+        <w:bidi w:val="0"/>
+        <w:jc w:val="left"/>
+        <w:rPr/>
+      </w:pPr>
+      <w:r>
+        <w:rPr/>
+      </w:r>
+    </w:p>
+    <w:p>
+      <w:pPr>
+        <w:pStyle w:val="Normal"/>
+        <w:bidi w:val="0"/>
+        <w:jc w:val="left"/>
+        <w:rPr/>
+      </w:pPr>
+      <w:r>
+        <w:rPr>
+          <w:b/>
+          <w:bCs/>
+        </w:rPr>
+        <w:t xml:space="preserve">ID: </w:t>
+      </w:r>
+      <w:r>
+        <w:rPr>
+          <w:b w:val="false"/>
+          <w:bCs w:val="false"/>
+        </w:rPr>
+        <w:t>B3.c</w:t>
+      </w:r>
+    </w:p>
+    <w:p>
+      <w:pPr>
+        <w:pStyle w:val="Normal"/>
+        <w:bidi w:val="0"/>
+        <w:jc w:val="left"/>
+        <w:rPr/>
+      </w:pPr>
+      <w:r>
+        <w:rPr/>
+      </w:r>
+    </w:p>
+    <w:p>
+      <w:pPr>
+        <w:pStyle w:val="Normal"/>
+        <w:bidi w:val="0"/>
+        <w:jc w:val="left"/>
+        <w:rPr/>
+      </w:pPr>
+      <w:r>
+        <w:rPr>
+          <w:b/>
+          <w:bCs/>
+        </w:rPr>
+        <w:t>Description:</w:t>
+      </w:r>
+      <w:r>
+        <w:rPr/>
+        <w:t xml:space="preserve"> A writer </w:t>
+      </w:r>
+      <w:r>
+        <w:rPr/>
+        <w:t>imports entries.</w:t>
+      </w:r>
+    </w:p>
+    <w:p>
+      <w:pPr>
+        <w:pStyle w:val="Normal"/>
+        <w:bidi w:val="0"/>
+        <w:jc w:val="left"/>
+        <w:rPr/>
+      </w:pPr>
+      <w:r>
+        <w:rPr/>
+      </w:r>
+    </w:p>
+    <w:p>
+      <w:pPr>
+        <w:pStyle w:val="Normal"/>
+        <w:bidi w:val="0"/>
+        <w:jc w:val="left"/>
+        <w:rPr/>
+      </w:pPr>
+      <w:r>
+        <w:rPr>
+          <w:b/>
+          <w:bCs/>
+        </w:rPr>
+        <w:t>Main Actors:</w:t>
+      </w:r>
+      <w:r>
+        <w:rPr/>
+        <w:t xml:space="preserve"> Writer.</w:t>
+      </w:r>
+    </w:p>
+    <w:p>
+      <w:pPr>
+        <w:pStyle w:val="Normal"/>
+        <w:bidi w:val="0"/>
+        <w:jc w:val="left"/>
+        <w:rPr/>
+      </w:pPr>
+      <w:r>
+        <w:rPr/>
+      </w:r>
+    </w:p>
+    <w:p>
+      <w:pPr>
+        <w:pStyle w:val="Normal"/>
+        <w:bidi w:val="0"/>
+        <w:jc w:val="left"/>
+        <w:rPr/>
+      </w:pPr>
+      <w:r>
+        <w:rPr>
+          <w:b/>
+          <w:bCs/>
+        </w:rPr>
+        <w:t xml:space="preserve">Secondary Actors: </w:t>
+      </w:r>
+      <w:r>
+        <w:rPr/>
+        <w:t>None.</w:t>
+      </w:r>
+    </w:p>
+    <w:p>
+      <w:pPr>
+        <w:pStyle w:val="Normal"/>
+        <w:bidi w:val="0"/>
+        <w:jc w:val="left"/>
+        <w:rPr>
+          <w:b/>
+          <w:b/>
+          <w:bCs/>
+          <w:sz w:val="24"/>
+          <w:szCs w:val="24"/>
+        </w:rPr>
+      </w:pPr>
+      <w:r>
+        <w:rPr>
+          <w:b/>
+          <w:bCs/>
+          <w:sz w:val="24"/>
+          <w:szCs w:val="24"/>
+        </w:rPr>
+      </w:r>
+    </w:p>
+    <w:p>
+      <w:pPr>
+        <w:pStyle w:val="Normal"/>
+        <w:bidi w:val="0"/>
+        <w:jc w:val="left"/>
+        <w:rPr>
+          <w:b/>
+          <w:b/>
+          <w:bCs/>
+          <w:sz w:val="24"/>
+          <w:szCs w:val="24"/>
+        </w:rPr>
+      </w:pPr>
+      <w:r>
+        <w:rPr>
+          <w:b/>
+          <w:bCs/>
+          <w:sz w:val="24"/>
+          <w:szCs w:val="24"/>
+        </w:rPr>
+        <w:t>------------------------------------------------------------------------------------------------------------------------------</w:t>
+      </w:r>
+    </w:p>
+    <w:p>
+      <w:pPr>
+        <w:pStyle w:val="Normal"/>
+        <w:bidi w:val="0"/>
+        <w:jc w:val="left"/>
+        <w:rPr>
+          <w:b/>
+          <w:b/>
+          <w:bCs/>
+          <w:sz w:val="24"/>
+          <w:szCs w:val="24"/>
+        </w:rPr>
+      </w:pPr>
+      <w:r>
+        <w:rPr>
+          <w:b/>
+          <w:bCs/>
+          <w:sz w:val="24"/>
+          <w:szCs w:val="24"/>
+        </w:rPr>
+      </w:r>
+    </w:p>
+    <w:p>
+      <w:pPr>
+        <w:pStyle w:val="Normal"/>
+        <w:bidi w:val="0"/>
+        <w:jc w:val="left"/>
+        <w:rPr/>
+      </w:pPr>
+      <w:r>
+        <w:rPr>
+          <w:b/>
+          <w:bCs/>
+        </w:rPr>
+        <w:t>Use Case Name:</w:t>
+      </w:r>
+      <w:r>
+        <w:rPr/>
+        <w:t xml:space="preserve"> </w:t>
+      </w:r>
+      <w:r>
+        <w:rPr/>
+        <w:t>Extract metadata from a PDF.</w:t>
+      </w:r>
+    </w:p>
+    <w:p>
+      <w:pPr>
+        <w:pStyle w:val="Normal"/>
+        <w:bidi w:val="0"/>
+        <w:jc w:val="left"/>
+        <w:rPr/>
+      </w:pPr>
+      <w:r>
+        <w:rPr/>
+      </w:r>
+    </w:p>
+    <w:p>
+      <w:pPr>
+        <w:pStyle w:val="Normal"/>
+        <w:bidi w:val="0"/>
+        <w:jc w:val="left"/>
+        <w:rPr/>
+      </w:pPr>
+      <w:r>
+        <w:rPr>
+          <w:b/>
+          <w:bCs/>
+        </w:rPr>
+        <w:t xml:space="preserve">ID: </w:t>
+      </w:r>
+      <w:r>
+        <w:rPr>
+          <w:b w:val="false"/>
+          <w:bCs w:val="false"/>
+        </w:rPr>
+        <w:t>B3.d</w:t>
+      </w:r>
+    </w:p>
+    <w:p>
+      <w:pPr>
+        <w:pStyle w:val="Normal"/>
+        <w:bidi w:val="0"/>
+        <w:jc w:val="left"/>
+        <w:rPr/>
+      </w:pPr>
+      <w:r>
+        <w:rPr/>
+      </w:r>
+    </w:p>
+    <w:p>
+      <w:pPr>
+        <w:pStyle w:val="Normal"/>
+        <w:bidi w:val="0"/>
+        <w:jc w:val="left"/>
+        <w:rPr/>
+      </w:pPr>
+      <w:r>
+        <w:rPr>
+          <w:b/>
+          <w:bCs/>
+        </w:rPr>
+        <w:t>Description:</w:t>
+      </w:r>
+      <w:r>
+        <w:rPr/>
+        <w:t xml:space="preserve"> A writer </w:t>
+      </w:r>
+      <w:r>
+        <w:rPr/>
+        <w:t>extracts metadata from a PDF file.</w:t>
+      </w:r>
+    </w:p>
+    <w:p>
+      <w:pPr>
+        <w:pStyle w:val="Normal"/>
+        <w:bidi w:val="0"/>
+        <w:jc w:val="left"/>
+        <w:rPr/>
+      </w:pPr>
+      <w:r>
+        <w:rPr/>
+      </w:r>
+    </w:p>
+    <w:p>
+      <w:pPr>
+        <w:pStyle w:val="Normal"/>
+        <w:bidi w:val="0"/>
+        <w:jc w:val="left"/>
+        <w:rPr/>
+      </w:pPr>
+      <w:r>
+        <w:rPr>
+          <w:b/>
+          <w:bCs/>
+        </w:rPr>
+        <w:t>Main Actors:</w:t>
+      </w:r>
+      <w:r>
+        <w:rPr/>
+        <w:t xml:space="preserve"> Writer.</w:t>
+      </w:r>
+    </w:p>
+    <w:p>
+      <w:pPr>
+        <w:pStyle w:val="Normal"/>
+        <w:bidi w:val="0"/>
+        <w:jc w:val="left"/>
+        <w:rPr/>
+      </w:pPr>
+      <w:r>
+        <w:rPr/>
+      </w:r>
+    </w:p>
+    <w:p>
+      <w:pPr>
+        <w:pStyle w:val="Normal"/>
+        <w:bidi w:val="0"/>
+        <w:jc w:val="left"/>
+        <w:rPr>
+          <w:b/>
+          <w:b/>
+          <w:bCs/>
+          <w:sz w:val="24"/>
+          <w:szCs w:val="24"/>
+        </w:rPr>
+      </w:pPr>
+      <w:r>
+        <w:rPr>
+          <w:b/>
+          <w:bCs/>
+          <w:sz w:val="24"/>
+          <w:szCs w:val="24"/>
+        </w:rPr>
+        <w:t xml:space="preserve">Secondary Actors: </w:t>
+      </w:r>
+      <w:r>
+        <w:rPr>
+          <w:b w:val="false"/>
+          <w:bCs w:val="false"/>
+          <w:sz w:val="24"/>
+          <w:szCs w:val="24"/>
+        </w:rPr>
+        <w:t>None.</w:t>
       </w:r>
     </w:p>
     <w:sectPr>
@@ -300,6 +1135,7 @@
       <w:pgNumType w:fmt="decimal"/>
       <w:formProt w:val="false"/>
       <w:textDirection w:val="lrTb"/>
+      <w:docGrid w:type="default" w:linePitch="100" w:charSpace="0"/>
     </w:sectPr>
   </w:body>
 </w:document>
@@ -319,7 +1155,6 @@
     </w:rPrDefault>
     <w:pPrDefault>
       <w:pPr>
-        <w:widowControl/>
         <w:suppressAutoHyphens w:val="true"/>
       </w:pPr>
     </w:pPrDefault>
@@ -329,7 +1164,10 @@
     <w:qFormat/>
     <w:pPr>
       <w:widowControl/>
+      <w:suppressAutoHyphens w:val="true"/>
       <w:bidi w:val="0"/>
+      <w:spacing w:before="0" w:after="0"/>
+      <w:jc w:val="left"/>
     </w:pPr>
     <w:rPr>
       <w:rFonts w:ascii="Noto Serif" w:hAnsi="Noto Serif" w:eastAsia="Noto Serif CJK SC" w:cs="FreeSans"/>

</xml_diff>